<commit_message>
some basic analysis completed
</commit_message>
<xml_diff>
--- a/methods.docx
+++ b/methods.docx
@@ -103,18 +103,218 @@
           <w:sz w:val="24"/>
           <w:szCs w:val="24"/>
         </w:rPr>
-        <w:t>All statistical analyses were do</w:t>
-      </w:r>
-      <w:r>
-        <w:rPr>
-          <w:rFonts w:ascii="Times New Roman" w:hAnsi="Times New Roman" w:cs="Times New Roman"/>
-          <w:sz w:val="24"/>
-          <w:szCs w:val="24"/>
-        </w:rPr>
-        <w:t xml:space="preserve">ne using R Version 4.0.0 (cite) and are available in reproducible documents at </w:t>
+        <w:t xml:space="preserve">All statistical analyses were performed </w:t>
+      </w:r>
+      <w:r>
+        <w:rPr>
+          <w:rFonts w:ascii="Times New Roman" w:hAnsi="Times New Roman" w:cs="Times New Roman"/>
+          <w:sz w:val="24"/>
+          <w:szCs w:val="24"/>
+        </w:rPr>
+        <w:t xml:space="preserve">using R Version 4.0.0 (cite) and are available in reproducible documents at </w:t>
+      </w:r>
+      <w:hyperlink r:id="rId4" w:history="1">
+        <w:r>
+          <w:rPr>
+            <w:rStyle w:val="Hyperlink"/>
+            <w:rFonts w:ascii="Times New Roman" w:hAnsi="Times New Roman" w:cs="Times New Roman"/>
+            <w:sz w:val="24"/>
+            <w:szCs w:val="24"/>
+          </w:rPr>
+          <w:t>http://jennabraun.github.io/many_analysts_jb/index.html</w:t>
+        </w:r>
+      </w:hyperlink>
+      <w:r>
+        <w:rPr>
+          <w:rFonts w:ascii="Times New Roman" w:hAnsi="Times New Roman" w:cs="Times New Roman"/>
+          <w:sz w:val="24"/>
+          <w:szCs w:val="24"/>
+        </w:rPr>
+        <w:t xml:space="preserve">. </w:t>
+      </w:r>
+    </w:p>
+    <w:p>
+      <w:pPr>
+        <w:rPr>
+          <w:rFonts w:ascii="Times New Roman" w:hAnsi="Times New Roman" w:cs="Times New Roman"/>
+          <w:sz w:val="24"/>
+          <w:szCs w:val="24"/>
+        </w:rPr>
+      </w:pPr>
+      <w:r>
+        <w:rPr>
+          <w:rFonts w:ascii="Times New Roman" w:hAnsi="Times New Roman" w:cs="Times New Roman"/>
+          <w:sz w:val="24"/>
+          <w:szCs w:val="24"/>
+        </w:rPr>
+        <w:t xml:space="preserve">To test for evidence that grasses influences seedling recruitment in </w:t>
+      </w:r>
+      <w:proofErr w:type="spellStart"/>
+      <w:r>
+        <w:rPr>
+          <w:rFonts w:ascii="Times New Roman" w:hAnsi="Times New Roman" w:cs="Times New Roman"/>
+          <w:sz w:val="24"/>
+          <w:szCs w:val="24"/>
+        </w:rPr>
+        <w:t>ecs</w:t>
+      </w:r>
+      <w:proofErr w:type="spellEnd"/>
+      <w:r>
+        <w:rPr>
+          <w:rFonts w:ascii="Times New Roman" w:hAnsi="Times New Roman" w:cs="Times New Roman"/>
+          <w:sz w:val="24"/>
+          <w:szCs w:val="24"/>
+        </w:rPr>
+        <w:t>, we fit generalized linear mixed-models (GLMM) using negative binomial error distributions to account for overdispersion detected in the data. The number of seedlings within a quadrat was using as a response variable, and each stage of development – less than 0.5 m, between 0.5 m and 2 m and greater than 2 m.</w:t>
+      </w:r>
+    </w:p>
+    <w:p>
+      <w:pPr>
+        <w:rPr>
+          <w:rFonts w:ascii="Times New Roman" w:hAnsi="Times New Roman" w:cs="Times New Roman"/>
+          <w:sz w:val="24"/>
+          <w:szCs w:val="24"/>
+        </w:rPr>
+      </w:pPr>
+      <w:r>
+        <w:rPr>
+          <w:rFonts w:ascii="Times New Roman" w:hAnsi="Times New Roman" w:cs="Times New Roman"/>
+          <w:sz w:val="24"/>
+          <w:szCs w:val="24"/>
+        </w:rPr>
+        <w:t>We included the property as a random effect within the models to account for…</w:t>
+      </w:r>
+    </w:p>
+    <w:p>
+      <w:pPr>
+        <w:rPr>
+          <w:rFonts w:ascii="Times New Roman" w:hAnsi="Times New Roman" w:cs="Times New Roman"/>
+          <w:sz w:val="24"/>
+          <w:szCs w:val="24"/>
+        </w:rPr>
+      </w:pPr>
+      <w:r>
+        <w:rPr>
+          <w:rFonts w:ascii="Times New Roman" w:hAnsi="Times New Roman" w:cs="Times New Roman"/>
+          <w:sz w:val="24"/>
+          <w:szCs w:val="24"/>
+        </w:rPr>
+        <w:t>Resource availability mediates the outcome of plant-plant interactions and so we included annual precipitation as an interaction…</w:t>
+      </w:r>
+      <w:r>
+        <w:rPr>
+          <w:rFonts w:ascii="Times New Roman" w:hAnsi="Times New Roman" w:cs="Times New Roman"/>
+          <w:sz w:val="24"/>
+          <w:szCs w:val="24"/>
+        </w:rPr>
+        <w:t xml:space="preserve"> Further, our exploratory analyses indicated property-level differences in seedling density, therefore we included precipitation….</w:t>
       </w:r>
       <w:bookmarkStart w:id="0" w:name="_GoBack"/>
       <w:bookmarkEnd w:id="0"/>
+    </w:p>
+    <w:p>
+      <w:pPr>
+        <w:rPr>
+          <w:rFonts w:ascii="Times New Roman" w:hAnsi="Times New Roman" w:cs="Times New Roman"/>
+          <w:sz w:val="24"/>
+          <w:szCs w:val="24"/>
+        </w:rPr>
+      </w:pPr>
+      <w:r>
+        <w:rPr>
+          <w:rFonts w:ascii="Times New Roman" w:hAnsi="Times New Roman" w:cs="Times New Roman"/>
+          <w:sz w:val="24"/>
+          <w:szCs w:val="24"/>
+        </w:rPr>
+        <w:t>Results</w:t>
+      </w:r>
+    </w:p>
+    <w:p>
+      <w:pPr>
+        <w:rPr>
+          <w:rFonts w:ascii="Times New Roman" w:hAnsi="Times New Roman" w:cs="Times New Roman"/>
+          <w:sz w:val="24"/>
+          <w:szCs w:val="24"/>
+        </w:rPr>
+      </w:pPr>
+      <w:r>
+        <w:rPr>
+          <w:rFonts w:ascii="Times New Roman" w:hAnsi="Times New Roman" w:cs="Times New Roman"/>
+          <w:sz w:val="24"/>
+          <w:szCs w:val="24"/>
+        </w:rPr>
+        <w:t>We completed a total of 351 surveys over 3 seasons at x properties. Within a quadrat, small - (&lt; 0.5 m) and medium-sized (between 0.5 m and 2 m) were significantly correlated (</w:t>
+      </w:r>
+      <w:proofErr w:type="spellStart"/>
+      <w:r>
+        <w:rPr>
+          <w:rFonts w:ascii="Times New Roman" w:hAnsi="Times New Roman" w:cs="Times New Roman"/>
+          <w:sz w:val="24"/>
+          <w:szCs w:val="24"/>
+        </w:rPr>
+        <w:t>Pearsons</w:t>
+      </w:r>
+      <w:proofErr w:type="spellEnd"/>
+      <w:r>
+        <w:rPr>
+          <w:rFonts w:ascii="Times New Roman" w:hAnsi="Times New Roman" w:cs="Times New Roman"/>
+          <w:sz w:val="24"/>
+          <w:szCs w:val="24"/>
+        </w:rPr>
+        <w:t>: 0.27, p &lt; 0.001). There was no relationship between large-sized seedlings and small seedlings (</w:t>
+      </w:r>
+      <w:proofErr w:type="spellStart"/>
+      <w:r>
+        <w:rPr>
+          <w:rFonts w:ascii="Times New Roman" w:hAnsi="Times New Roman" w:cs="Times New Roman"/>
+          <w:sz w:val="24"/>
+          <w:szCs w:val="24"/>
+        </w:rPr>
+        <w:t>Pearsons</w:t>
+      </w:r>
+      <w:proofErr w:type="spellEnd"/>
+      <w:r>
+        <w:rPr>
+          <w:rFonts w:ascii="Times New Roman" w:hAnsi="Times New Roman" w:cs="Times New Roman"/>
+          <w:sz w:val="24"/>
+          <w:szCs w:val="24"/>
+        </w:rPr>
+        <w:t xml:space="preserve">: 0.04, p = 0.471) or large-sized and medium seedlings (Pearson’s: 0.007, p = 0.902). </w:t>
+      </w:r>
+    </w:p>
+    <w:p>
+      <w:pPr>
+        <w:rPr>
+          <w:rFonts w:ascii="Times New Roman" w:hAnsi="Times New Roman" w:cs="Times New Roman"/>
+          <w:sz w:val="24"/>
+          <w:szCs w:val="24"/>
+        </w:rPr>
+      </w:pPr>
+      <w:r>
+        <w:rPr>
+          <w:rFonts w:ascii="Times New Roman" w:hAnsi="Times New Roman" w:cs="Times New Roman"/>
+          <w:sz w:val="24"/>
+          <w:szCs w:val="24"/>
+        </w:rPr>
+        <w:t>There were no differences between seasons in the number of small or medium-sized seedlings, but there was a differences in large-sized.</w:t>
+      </w:r>
+    </w:p>
+    <w:p>
+      <w:pPr>
+        <w:rPr>
+          <w:rFonts w:ascii="Times New Roman" w:hAnsi="Times New Roman" w:cs="Times New Roman"/>
+          <w:sz w:val="24"/>
+          <w:szCs w:val="24"/>
+        </w:rPr>
+      </w:pPr>
+      <w:r>
+        <w:rPr>
+          <w:rFonts w:ascii="Times New Roman" w:hAnsi="Times New Roman" w:cs="Times New Roman"/>
+          <w:sz w:val="24"/>
+          <w:szCs w:val="24"/>
+        </w:rPr>
+        <w:t xml:space="preserve">The properties vary in annual precipitation. </w:t>
+      </w:r>
     </w:p>
     <w:sectPr>
       <w:pgSz w:w="12240" w:h="15840"/>
@@ -547,6 +747,17 @@
     <w:semiHidden/>
     <w:unhideWhenUsed/>
   </w:style>
+  <w:style w:type="character" w:styleId="Hyperlink">
+    <w:name w:val="Hyperlink"/>
+    <w:basedOn w:val="DefaultParagraphFont"/>
+    <w:uiPriority w:val="99"/>
+    <w:unhideWhenUsed/>
+    <w:rsid w:val="00F0444A"/>
+    <w:rPr>
+      <w:color w:val="0563C1" w:themeColor="hyperlink"/>
+      <w:u w:val="single"/>
+    </w:rPr>
+  </w:style>
 </w:styles>
 </file>
 

</xml_diff>

<commit_message>
switching model approach to 2 part
</commit_message>
<xml_diff>
--- a/methods.docx
+++ b/methods.docx
@@ -233,177 +233,475 @@
         </w:rPr>
         <w:t xml:space="preserve"> seedling or older seedling presence. </w:t>
       </w:r>
+    </w:p>
+    <w:p>
+      <w:pPr>
+        <w:rPr>
+          <w:rFonts w:ascii="Times New Roman" w:hAnsi="Times New Roman" w:cs="Times New Roman"/>
+          <w:sz w:val="24"/>
+          <w:szCs w:val="24"/>
+        </w:rPr>
+      </w:pPr>
+      <w:r>
+        <w:rPr>
+          <w:rFonts w:ascii="Times New Roman" w:hAnsi="Times New Roman" w:cs="Times New Roman"/>
+          <w:sz w:val="24"/>
+          <w:szCs w:val="24"/>
+        </w:rPr>
+        <w:t xml:space="preserve">Resource availability mediates the outcome of plant-plant interactions </w:t>
+      </w:r>
+      <w:r>
+        <w:rPr>
+          <w:rFonts w:ascii="Times New Roman" w:hAnsi="Times New Roman" w:cs="Times New Roman"/>
+          <w:sz w:val="24"/>
+          <w:szCs w:val="24"/>
+        </w:rPr>
+        <w:t xml:space="preserve">(citations) </w:t>
+      </w:r>
+      <w:r>
+        <w:rPr>
+          <w:rFonts w:ascii="Times New Roman" w:hAnsi="Times New Roman" w:cs="Times New Roman"/>
+          <w:sz w:val="24"/>
+          <w:szCs w:val="24"/>
+        </w:rPr>
+        <w:t>and so we included annual precipitation as an interaction…</w:t>
+      </w:r>
+      <w:r>
+        <w:rPr>
+          <w:rFonts w:ascii="Times New Roman" w:hAnsi="Times New Roman" w:cs="Times New Roman"/>
+          <w:sz w:val="24"/>
+          <w:szCs w:val="24"/>
+        </w:rPr>
+        <w:t xml:space="preserve"> Further, our exploratory analyses indicated property-level differences in seedling density, therefore we included precipitation….</w:t>
+      </w:r>
+      <w:r>
+        <w:rPr>
+          <w:rFonts w:ascii="Times New Roman" w:hAnsi="Times New Roman" w:cs="Times New Roman"/>
+          <w:sz w:val="24"/>
+          <w:szCs w:val="24"/>
+        </w:rPr>
+        <w:t xml:space="preserve"> We included each grass: exotics, natives with an interaction terms for precipitation. We dropped the insignificant interactions from the model and compared these candidate models using AIC. </w:t>
+      </w:r>
+      <w:r>
+        <w:rPr>
+          <w:rFonts w:ascii="Times New Roman" w:hAnsi="Times New Roman" w:cs="Times New Roman"/>
+          <w:sz w:val="24"/>
+          <w:szCs w:val="24"/>
+        </w:rPr>
+        <w:t xml:space="preserve">We tested for the significance of the predictors using likelihood ratio test (car </w:t>
+      </w:r>
+      <w:proofErr w:type="spellStart"/>
+      <w:r>
+        <w:rPr>
+          <w:rFonts w:ascii="Times New Roman" w:hAnsi="Times New Roman" w:cs="Times New Roman"/>
+          <w:sz w:val="24"/>
+          <w:szCs w:val="24"/>
+        </w:rPr>
+        <w:t>anova</w:t>
+      </w:r>
+      <w:proofErr w:type="spellEnd"/>
+      <w:r>
+        <w:rPr>
+          <w:rFonts w:ascii="Times New Roman" w:hAnsi="Times New Roman" w:cs="Times New Roman"/>
+          <w:sz w:val="24"/>
+          <w:szCs w:val="24"/>
+        </w:rPr>
+        <w:t xml:space="preserve"> type 2)</w:t>
+      </w:r>
+    </w:p>
+    <w:p>
+      <w:pPr>
+        <w:rPr>
+          <w:rFonts w:ascii="Times New Roman" w:hAnsi="Times New Roman" w:cs="Times New Roman"/>
+          <w:sz w:val="24"/>
+          <w:szCs w:val="24"/>
+        </w:rPr>
+      </w:pPr>
+    </w:p>
+    <w:p>
+      <w:pPr>
+        <w:rPr>
+          <w:rFonts w:ascii="Times New Roman" w:hAnsi="Times New Roman" w:cs="Times New Roman"/>
+          <w:sz w:val="24"/>
+          <w:szCs w:val="24"/>
+        </w:rPr>
+      </w:pPr>
+      <w:r>
+        <w:rPr>
+          <w:rFonts w:ascii="Times New Roman" w:hAnsi="Times New Roman" w:cs="Times New Roman"/>
+          <w:sz w:val="24"/>
+          <w:szCs w:val="24"/>
+        </w:rPr>
+        <w:t>We modelled this using 2 steps – the probably that a eucalyptus seedling is present within a quadrat, and then what influences the seedling density within places with a least one seedling.</w:t>
+      </w:r>
+    </w:p>
+    <w:p>
+      <w:pPr>
+        <w:rPr>
+          <w:rFonts w:ascii="Times New Roman" w:hAnsi="Times New Roman" w:cs="Times New Roman"/>
+          <w:sz w:val="24"/>
+          <w:szCs w:val="24"/>
+        </w:rPr>
+      </w:pPr>
+      <w:r>
+        <w:rPr>
+          <w:rFonts w:ascii="Times New Roman" w:hAnsi="Times New Roman" w:cs="Times New Roman"/>
+          <w:sz w:val="24"/>
+          <w:szCs w:val="24"/>
+        </w:rPr>
+        <w:t>Results</w:t>
+      </w:r>
+    </w:p>
+    <w:p>
+      <w:pPr>
+        <w:rPr>
+          <w:rFonts w:ascii="Times New Roman" w:hAnsi="Times New Roman" w:cs="Times New Roman"/>
+          <w:sz w:val="24"/>
+          <w:szCs w:val="24"/>
+        </w:rPr>
+      </w:pPr>
+      <w:r>
+        <w:rPr>
+          <w:rFonts w:ascii="Times New Roman" w:hAnsi="Times New Roman" w:cs="Times New Roman"/>
+          <w:sz w:val="24"/>
+          <w:szCs w:val="24"/>
+        </w:rPr>
+        <w:t>We completed a total of</w:t>
+      </w:r>
+      <w:r>
+        <w:rPr>
+          <w:rFonts w:ascii="Times New Roman" w:hAnsi="Times New Roman" w:cs="Times New Roman"/>
+          <w:sz w:val="24"/>
+          <w:szCs w:val="24"/>
+        </w:rPr>
+        <w:t xml:space="preserve"> 351 surveys over 3 seasons at 18</w:t>
+      </w:r>
+      <w:r>
+        <w:rPr>
+          <w:rFonts w:ascii="Times New Roman" w:hAnsi="Times New Roman" w:cs="Times New Roman"/>
+          <w:sz w:val="24"/>
+          <w:szCs w:val="24"/>
+        </w:rPr>
+        <w:t xml:space="preserve"> properties. Within a quadrat, small - (&lt; 0.5 m) and medium-sized (between 0.5 m and 2 m) were significantly correlated (</w:t>
+      </w:r>
+      <w:proofErr w:type="spellStart"/>
+      <w:r>
+        <w:rPr>
+          <w:rFonts w:ascii="Times New Roman" w:hAnsi="Times New Roman" w:cs="Times New Roman"/>
+          <w:sz w:val="24"/>
+          <w:szCs w:val="24"/>
+        </w:rPr>
+        <w:t>Pearsons</w:t>
+      </w:r>
+      <w:proofErr w:type="spellEnd"/>
+      <w:r>
+        <w:rPr>
+          <w:rFonts w:ascii="Times New Roman" w:hAnsi="Times New Roman" w:cs="Times New Roman"/>
+          <w:sz w:val="24"/>
+          <w:szCs w:val="24"/>
+        </w:rPr>
+        <w:t>: 0.27, p &lt; 0.001). There was no relationship between large-sized seedlings and small seedlings (</w:t>
+      </w:r>
+      <w:proofErr w:type="spellStart"/>
+      <w:r>
+        <w:rPr>
+          <w:rFonts w:ascii="Times New Roman" w:hAnsi="Times New Roman" w:cs="Times New Roman"/>
+          <w:sz w:val="24"/>
+          <w:szCs w:val="24"/>
+        </w:rPr>
+        <w:t>Pearsons</w:t>
+      </w:r>
+      <w:proofErr w:type="spellEnd"/>
+      <w:r>
+        <w:rPr>
+          <w:rFonts w:ascii="Times New Roman" w:hAnsi="Times New Roman" w:cs="Times New Roman"/>
+          <w:sz w:val="24"/>
+          <w:szCs w:val="24"/>
+        </w:rPr>
+        <w:t xml:space="preserve">: 0.04, p = 0.471) or large-sized and medium seedlings (Pearson’s: 0.007, p = 0.902). </w:t>
+      </w:r>
+    </w:p>
+    <w:p>
+      <w:pPr>
+        <w:rPr>
+          <w:rFonts w:ascii="Times New Roman" w:hAnsi="Times New Roman" w:cs="Times New Roman"/>
+          <w:sz w:val="24"/>
+          <w:szCs w:val="24"/>
+        </w:rPr>
+      </w:pPr>
+      <w:r>
+        <w:rPr>
+          <w:rFonts w:ascii="Times New Roman" w:hAnsi="Times New Roman" w:cs="Times New Roman"/>
+          <w:sz w:val="24"/>
+          <w:szCs w:val="24"/>
+        </w:rPr>
+        <w:t>There were no differences between seasons in the number of small or medium-sized seedlings, but there was a differences in large-sized.</w:t>
+      </w:r>
+      <w:r>
+        <w:rPr>
+          <w:rFonts w:ascii="Times New Roman" w:hAnsi="Times New Roman" w:cs="Times New Roman"/>
+          <w:sz w:val="24"/>
+          <w:szCs w:val="24"/>
+        </w:rPr>
+        <w:t xml:space="preserve"> Only nine quadrats contained larger seedlings.</w:t>
+      </w:r>
+    </w:p>
+    <w:p>
+      <w:pPr>
+        <w:rPr>
+          <w:rFonts w:ascii="Times New Roman" w:hAnsi="Times New Roman" w:cs="Times New Roman"/>
+          <w:sz w:val="24"/>
+          <w:szCs w:val="24"/>
+        </w:rPr>
+      </w:pPr>
+      <w:r>
+        <w:rPr>
+          <w:rFonts w:ascii="Times New Roman" w:hAnsi="Times New Roman" w:cs="Times New Roman"/>
+          <w:sz w:val="24"/>
+          <w:szCs w:val="24"/>
+        </w:rPr>
+        <w:t xml:space="preserve">The properties vary in annual precipitation. </w:t>
+      </w:r>
+    </w:p>
+    <w:p>
+      <w:pPr>
+        <w:rPr>
+          <w:rFonts w:ascii="Times New Roman" w:hAnsi="Times New Roman" w:cs="Times New Roman"/>
+          <w:sz w:val="24"/>
+          <w:szCs w:val="24"/>
+        </w:rPr>
+      </w:pPr>
+      <w:r>
+        <w:rPr>
+          <w:rFonts w:ascii="Times New Roman" w:hAnsi="Times New Roman" w:cs="Times New Roman"/>
+          <w:sz w:val="24"/>
+          <w:szCs w:val="24"/>
+        </w:rPr>
+        <w:t xml:space="preserve">There was no influence of precipitation or any of the grasses on small seedlings. </w:t>
+      </w:r>
+    </w:p>
+    <w:p>
+      <w:pPr>
+        <w:rPr>
+          <w:rFonts w:ascii="Times New Roman" w:hAnsi="Times New Roman" w:cs="Times New Roman"/>
+          <w:sz w:val="24"/>
+          <w:szCs w:val="24"/>
+        </w:rPr>
+      </w:pPr>
+      <w:r>
+        <w:rPr>
+          <w:rFonts w:ascii="Times New Roman" w:hAnsi="Times New Roman" w:cs="Times New Roman"/>
+          <w:sz w:val="24"/>
+          <w:szCs w:val="24"/>
+        </w:rPr>
+        <w:lastRenderedPageBreak/>
+        <w:t xml:space="preserve">There was a significant interaction between precipitation and native perennial grass cover on the large sized seedlings. At high levels of annual precipitation, there is no influence of perennials grass on </w:t>
+      </w:r>
+      <w:proofErr w:type="spellStart"/>
+      <w:r>
+        <w:rPr>
+          <w:rFonts w:ascii="Times New Roman" w:hAnsi="Times New Roman" w:cs="Times New Roman"/>
+          <w:sz w:val="24"/>
+          <w:szCs w:val="24"/>
+        </w:rPr>
+        <w:t>euc</w:t>
+      </w:r>
+      <w:proofErr w:type="spellEnd"/>
+      <w:r>
+        <w:rPr>
+          <w:rFonts w:ascii="Times New Roman" w:hAnsi="Times New Roman" w:cs="Times New Roman"/>
+          <w:sz w:val="24"/>
+          <w:szCs w:val="24"/>
+        </w:rPr>
+        <w:t xml:space="preserve">. </w:t>
+      </w:r>
+      <w:proofErr w:type="gramStart"/>
+      <w:r>
+        <w:rPr>
+          <w:rFonts w:ascii="Times New Roman" w:hAnsi="Times New Roman" w:cs="Times New Roman"/>
+          <w:sz w:val="24"/>
+          <w:szCs w:val="24"/>
+        </w:rPr>
+        <w:t>However</w:t>
+      </w:r>
+      <w:proofErr w:type="gramEnd"/>
+      <w:r>
+        <w:rPr>
+          <w:rFonts w:ascii="Times New Roman" w:hAnsi="Times New Roman" w:cs="Times New Roman"/>
+          <w:sz w:val="24"/>
+          <w:szCs w:val="24"/>
+        </w:rPr>
+        <w:t xml:space="preserve"> at low levels, there is a positive effect of perennial grass. At low levels precipitation does not benefit </w:t>
+      </w:r>
+      <w:proofErr w:type="spellStart"/>
+      <w:r>
+        <w:rPr>
+          <w:rFonts w:ascii="Times New Roman" w:hAnsi="Times New Roman" w:cs="Times New Roman"/>
+          <w:sz w:val="24"/>
+          <w:szCs w:val="24"/>
+        </w:rPr>
+        <w:t>eucs</w:t>
+      </w:r>
+      <w:proofErr w:type="spellEnd"/>
+      <w:r>
+        <w:rPr>
+          <w:rFonts w:ascii="Times New Roman" w:hAnsi="Times New Roman" w:cs="Times New Roman"/>
+          <w:sz w:val="24"/>
+          <w:szCs w:val="24"/>
+        </w:rPr>
+        <w:t xml:space="preserve">, but there are more </w:t>
+      </w:r>
+      <w:proofErr w:type="spellStart"/>
+      <w:r>
+        <w:rPr>
+          <w:rFonts w:ascii="Times New Roman" w:hAnsi="Times New Roman" w:cs="Times New Roman"/>
+          <w:sz w:val="24"/>
+          <w:szCs w:val="24"/>
+        </w:rPr>
+        <w:t>eucs</w:t>
+      </w:r>
+      <w:proofErr w:type="spellEnd"/>
+      <w:r>
+        <w:rPr>
+          <w:rFonts w:ascii="Times New Roman" w:hAnsi="Times New Roman" w:cs="Times New Roman"/>
+          <w:sz w:val="24"/>
+          <w:szCs w:val="24"/>
+        </w:rPr>
+        <w:t xml:space="preserve"> at sites with higher precipitation. There is also a marginally significant negative influence of </w:t>
+      </w:r>
+      <w:proofErr w:type="spellStart"/>
+      <w:r>
+        <w:rPr>
+          <w:rFonts w:ascii="Times New Roman" w:hAnsi="Times New Roman" w:cs="Times New Roman"/>
+          <w:sz w:val="24"/>
+          <w:szCs w:val="24"/>
+        </w:rPr>
+        <w:t>invasives</w:t>
+      </w:r>
+      <w:proofErr w:type="spellEnd"/>
+      <w:r>
+        <w:rPr>
+          <w:rFonts w:ascii="Times New Roman" w:hAnsi="Times New Roman" w:cs="Times New Roman"/>
+          <w:sz w:val="24"/>
+          <w:szCs w:val="24"/>
+        </w:rPr>
+        <w:t xml:space="preserve"> on </w:t>
+      </w:r>
+      <w:proofErr w:type="spellStart"/>
+      <w:r>
+        <w:rPr>
+          <w:rFonts w:ascii="Times New Roman" w:hAnsi="Times New Roman" w:cs="Times New Roman"/>
+          <w:sz w:val="24"/>
+          <w:szCs w:val="24"/>
+        </w:rPr>
+        <w:t>eucs</w:t>
+      </w:r>
+      <w:proofErr w:type="spellEnd"/>
+      <w:r>
+        <w:rPr>
+          <w:rFonts w:ascii="Times New Roman" w:hAnsi="Times New Roman" w:cs="Times New Roman"/>
+          <w:sz w:val="24"/>
+          <w:szCs w:val="24"/>
+        </w:rPr>
+        <w:t>.</w:t>
+      </w:r>
+    </w:p>
+    <w:p>
+      <w:pPr>
+        <w:rPr>
+          <w:rFonts w:ascii="Times New Roman" w:hAnsi="Times New Roman" w:cs="Times New Roman"/>
+          <w:sz w:val="24"/>
+          <w:szCs w:val="24"/>
+        </w:rPr>
+      </w:pPr>
+    </w:p>
+    <w:p>
+      <w:pPr>
+        <w:rPr>
+          <w:rFonts w:ascii="Times New Roman" w:hAnsi="Times New Roman" w:cs="Times New Roman"/>
+          <w:sz w:val="24"/>
+          <w:szCs w:val="24"/>
+        </w:rPr>
+      </w:pPr>
+      <w:r>
+        <w:rPr>
+          <w:rFonts w:ascii="Times New Roman" w:hAnsi="Times New Roman" w:cs="Times New Roman"/>
+          <w:sz w:val="24"/>
+          <w:szCs w:val="24"/>
+        </w:rPr>
+        <w:t>Table 1: Results from logistic GLM… Significance LR tests</w:t>
+      </w:r>
+    </w:p>
+    <w:p>
+      <w:pPr>
+        <w:rPr>
+          <w:rFonts w:ascii="Times New Roman" w:hAnsi="Times New Roman" w:cs="Times New Roman"/>
+          <w:sz w:val="24"/>
+          <w:szCs w:val="24"/>
+        </w:rPr>
+      </w:pPr>
+      <w:r>
+        <w:rPr>
+          <w:rFonts w:ascii="Times New Roman" w:hAnsi="Times New Roman" w:cs="Times New Roman"/>
+          <w:sz w:val="24"/>
+          <w:szCs w:val="24"/>
+        </w:rPr>
+        <w:t xml:space="preserve">Table 2: Results from </w:t>
+      </w:r>
+      <w:proofErr w:type="spellStart"/>
+      <w:r>
+        <w:rPr>
+          <w:rFonts w:ascii="Times New Roman" w:hAnsi="Times New Roman" w:cs="Times New Roman"/>
+          <w:sz w:val="24"/>
+          <w:szCs w:val="24"/>
+        </w:rPr>
+        <w:t>poisson</w:t>
+      </w:r>
+      <w:proofErr w:type="spellEnd"/>
+      <w:r>
+        <w:rPr>
+          <w:rFonts w:ascii="Times New Roman" w:hAnsi="Times New Roman" w:cs="Times New Roman"/>
+          <w:sz w:val="24"/>
+          <w:szCs w:val="24"/>
+        </w:rPr>
+        <w:t xml:space="preserve"> regression… </w:t>
+      </w:r>
+    </w:p>
+    <w:p>
+      <w:pPr>
+        <w:rPr>
+          <w:rFonts w:ascii="Times New Roman" w:hAnsi="Times New Roman" w:cs="Times New Roman"/>
+          <w:sz w:val="24"/>
+          <w:szCs w:val="24"/>
+        </w:rPr>
+      </w:pPr>
+      <w:r>
+        <w:rPr>
+          <w:rFonts w:ascii="Times New Roman" w:hAnsi="Times New Roman" w:cs="Times New Roman"/>
+          <w:sz w:val="24"/>
+          <w:szCs w:val="24"/>
+        </w:rPr>
+        <w:t>Figure 1: A map of the different study sites</w:t>
+      </w:r>
+    </w:p>
+    <w:p>
+      <w:pPr>
+        <w:rPr>
+          <w:rFonts w:ascii="Times New Roman" w:hAnsi="Times New Roman" w:cs="Times New Roman"/>
+          <w:sz w:val="24"/>
+          <w:szCs w:val="24"/>
+        </w:rPr>
+      </w:pPr>
+      <w:r>
+        <w:rPr>
+          <w:rFonts w:ascii="Times New Roman" w:hAnsi="Times New Roman" w:cs="Times New Roman"/>
+          <w:sz w:val="24"/>
+          <w:szCs w:val="24"/>
+        </w:rPr>
+        <w:t>Figure 2: A grouping of the significant predictors for the logistic model</w:t>
+      </w:r>
       <w:bookmarkStart w:id="0" w:name="_GoBack"/>
       <w:bookmarkEnd w:id="0"/>
-    </w:p>
-    <w:p>
-      <w:pPr>
-        <w:rPr>
-          <w:rFonts w:ascii="Times New Roman" w:hAnsi="Times New Roman" w:cs="Times New Roman"/>
-          <w:sz w:val="24"/>
-          <w:szCs w:val="24"/>
-        </w:rPr>
-      </w:pPr>
-      <w:r>
-        <w:rPr>
-          <w:rFonts w:ascii="Times New Roman" w:hAnsi="Times New Roman" w:cs="Times New Roman"/>
-          <w:sz w:val="24"/>
-          <w:szCs w:val="24"/>
-        </w:rPr>
-        <w:t xml:space="preserve">Resource availability mediates the outcome of plant-plant interactions </w:t>
-      </w:r>
-      <w:r>
-        <w:rPr>
-          <w:rFonts w:ascii="Times New Roman" w:hAnsi="Times New Roman" w:cs="Times New Roman"/>
-          <w:sz w:val="24"/>
-          <w:szCs w:val="24"/>
-        </w:rPr>
-        <w:t xml:space="preserve">(citations) </w:t>
-      </w:r>
-      <w:r>
-        <w:rPr>
-          <w:rFonts w:ascii="Times New Roman" w:hAnsi="Times New Roman" w:cs="Times New Roman"/>
-          <w:sz w:val="24"/>
-          <w:szCs w:val="24"/>
-        </w:rPr>
-        <w:t>and so we included annual precipitation as an interaction…</w:t>
-      </w:r>
-      <w:r>
-        <w:rPr>
-          <w:rFonts w:ascii="Times New Roman" w:hAnsi="Times New Roman" w:cs="Times New Roman"/>
-          <w:sz w:val="24"/>
-          <w:szCs w:val="24"/>
-        </w:rPr>
-        <w:t xml:space="preserve"> Further, our exploratory analyses indicated property-level differences in seedling density, therefore we included precipitation….</w:t>
-      </w:r>
-      <w:r>
-        <w:rPr>
-          <w:rFonts w:ascii="Times New Roman" w:hAnsi="Times New Roman" w:cs="Times New Roman"/>
-          <w:sz w:val="24"/>
-          <w:szCs w:val="24"/>
-        </w:rPr>
-        <w:t xml:space="preserve"> We included each grass: exotics, natives with an interaction terms for precipitation. We dropped the insignificant interactions from the model and compared these candidate models using AIC. </w:t>
-      </w:r>
-    </w:p>
-    <w:p>
-      <w:pPr>
-        <w:rPr>
-          <w:rFonts w:ascii="Times New Roman" w:hAnsi="Times New Roman" w:cs="Times New Roman"/>
-          <w:sz w:val="24"/>
-          <w:szCs w:val="24"/>
-        </w:rPr>
-      </w:pPr>
-      <w:r>
-        <w:rPr>
-          <w:rFonts w:ascii="Times New Roman" w:hAnsi="Times New Roman" w:cs="Times New Roman"/>
-          <w:sz w:val="24"/>
-          <w:szCs w:val="24"/>
-        </w:rPr>
-        <w:t>Results</w:t>
-      </w:r>
-    </w:p>
-    <w:p>
-      <w:pPr>
-        <w:rPr>
-          <w:rFonts w:ascii="Times New Roman" w:hAnsi="Times New Roman" w:cs="Times New Roman"/>
-          <w:sz w:val="24"/>
-          <w:szCs w:val="24"/>
-        </w:rPr>
-      </w:pPr>
-      <w:r>
-        <w:rPr>
-          <w:rFonts w:ascii="Times New Roman" w:hAnsi="Times New Roman" w:cs="Times New Roman"/>
-          <w:sz w:val="24"/>
-          <w:szCs w:val="24"/>
-        </w:rPr>
-        <w:t>We completed a total of</w:t>
-      </w:r>
-      <w:r>
-        <w:rPr>
-          <w:rFonts w:ascii="Times New Roman" w:hAnsi="Times New Roman" w:cs="Times New Roman"/>
-          <w:sz w:val="24"/>
-          <w:szCs w:val="24"/>
-        </w:rPr>
-        <w:t xml:space="preserve"> 351 surveys over 3 seasons at 18</w:t>
-      </w:r>
-      <w:r>
-        <w:rPr>
-          <w:rFonts w:ascii="Times New Roman" w:hAnsi="Times New Roman" w:cs="Times New Roman"/>
-          <w:sz w:val="24"/>
-          <w:szCs w:val="24"/>
-        </w:rPr>
-        <w:t xml:space="preserve"> properties. Within a quadrat, small - (&lt; 0.5 m) and medium-sized (between 0.5 m and 2 m) were significantly correlated (</w:t>
-      </w:r>
-      <w:proofErr w:type="spellStart"/>
-      <w:r>
-        <w:rPr>
-          <w:rFonts w:ascii="Times New Roman" w:hAnsi="Times New Roman" w:cs="Times New Roman"/>
-          <w:sz w:val="24"/>
-          <w:szCs w:val="24"/>
-        </w:rPr>
-        <w:t>Pearsons</w:t>
-      </w:r>
-      <w:proofErr w:type="spellEnd"/>
-      <w:r>
-        <w:rPr>
-          <w:rFonts w:ascii="Times New Roman" w:hAnsi="Times New Roman" w:cs="Times New Roman"/>
-          <w:sz w:val="24"/>
-          <w:szCs w:val="24"/>
-        </w:rPr>
-        <w:t>: 0.27, p &lt; 0.001). There was no relationship between large-sized seedlings and small seedlings (</w:t>
-      </w:r>
-      <w:proofErr w:type="spellStart"/>
-      <w:r>
-        <w:rPr>
-          <w:rFonts w:ascii="Times New Roman" w:hAnsi="Times New Roman" w:cs="Times New Roman"/>
-          <w:sz w:val="24"/>
-          <w:szCs w:val="24"/>
-        </w:rPr>
-        <w:t>Pearsons</w:t>
-      </w:r>
-      <w:proofErr w:type="spellEnd"/>
-      <w:r>
-        <w:rPr>
-          <w:rFonts w:ascii="Times New Roman" w:hAnsi="Times New Roman" w:cs="Times New Roman"/>
-          <w:sz w:val="24"/>
-          <w:szCs w:val="24"/>
-        </w:rPr>
-        <w:t xml:space="preserve">: 0.04, p = 0.471) or large-sized and medium seedlings (Pearson’s: 0.007, p = 0.902). </w:t>
-      </w:r>
-    </w:p>
-    <w:p>
-      <w:pPr>
-        <w:rPr>
-          <w:rFonts w:ascii="Times New Roman" w:hAnsi="Times New Roman" w:cs="Times New Roman"/>
-          <w:sz w:val="24"/>
-          <w:szCs w:val="24"/>
-        </w:rPr>
-      </w:pPr>
-      <w:r>
-        <w:rPr>
-          <w:rFonts w:ascii="Times New Roman" w:hAnsi="Times New Roman" w:cs="Times New Roman"/>
-          <w:sz w:val="24"/>
-          <w:szCs w:val="24"/>
-        </w:rPr>
-        <w:t>There were no differences between seasons in the number of small or medium-sized seedlings, but there was a differences in large-sized.</w:t>
-      </w:r>
-    </w:p>
-    <w:p>
-      <w:pPr>
-        <w:rPr>
-          <w:rFonts w:ascii="Times New Roman" w:hAnsi="Times New Roman" w:cs="Times New Roman"/>
-          <w:sz w:val="24"/>
-          <w:szCs w:val="24"/>
-        </w:rPr>
-      </w:pPr>
-      <w:r>
-        <w:rPr>
-          <w:rFonts w:ascii="Times New Roman" w:hAnsi="Times New Roman" w:cs="Times New Roman"/>
-          <w:sz w:val="24"/>
-          <w:szCs w:val="24"/>
-        </w:rPr>
-        <w:t xml:space="preserve">The properties vary in annual precipitation. </w:t>
-      </w:r>
     </w:p>
     <w:sectPr>
       <w:pgSz w:w="12240" w:h="15840"/>

</xml_diff>